<commit_message>
week 6 DQs submitted
</commit_message>
<xml_diff>
--- a/week6_dir/DQ1_dir/ELangit_week6_DQ1.docx
+++ b/week6_dir/DQ1_dir/ELangit_week6_DQ1.docx
@@ -12,10 +12,33 @@
         <w:ind w:left="720"/>
       </w:pPr>
       <w:r>
-        <w:t>One of the most common type of website is those that are used to access databases. This is most likely done for user-friendliness; the majority of users do not want to enter SQL statements into software applications such as SQL Developer, Toad, or SQL*Plus. However, not every organization has the expertise in-house to develop and maintain such web-enabled systems.</w:t>
-      </w:r>
-      <w:r>
-        <w:t xml:space="preserve"> Thus the choice must be made to either outsource its maintenance and development, or hire </w:t>
+        <w:t>One of the most common type</w:t>
+      </w:r>
+      <w:r>
+        <w:t>s</w:t>
+      </w:r>
+      <w:r>
+        <w:t xml:space="preserve"> of website is those that are used to access databases. This is most likely done for user-friendliness; the majority of users do not want to enter SQL statements into software applications such as SQL Developer, Toad, or SQL*Plus. However, not every organization has the expertise i</w:t>
+      </w:r>
+      <w:bookmarkStart w:id="0" w:name="_GoBack"/>
+      <w:bookmarkEnd w:id="0"/>
+      <w:r>
+        <w:t>n-house to develop and maintain such web-enabled systems.</w:t>
+      </w:r>
+      <w:r>
+        <w:t xml:space="preserve"> Thus the choice must be made to either outsource its </w:t>
+      </w:r>
+      <w:r>
+        <w:t>development</w:t>
+      </w:r>
+      <w:r>
+        <w:t xml:space="preserve"> and </w:t>
+      </w:r>
+      <w:r>
+        <w:t>maintenance</w:t>
+      </w:r>
+      <w:r>
+        <w:t xml:space="preserve">, or hire </w:t>
       </w:r>
       <w:r>
         <w:t>the personnel needed to accomplish this task.</w:t>
@@ -36,7 +59,13 @@
         <w:ind w:left="720"/>
       </w:pPr>
       <w:r>
-        <w:t xml:space="preserve">The first advantage that I can see for outsourcing this task is that of speed. Going through the process of advertising a job position, interviewing, and the remainder of the hiring process can be cumbersome and lengthy. </w:t>
+        <w:t xml:space="preserve">The first advantage that I can see for outsourcing this task is </w:t>
+      </w:r>
+      <w:r>
+        <w:t xml:space="preserve">in regards to </w:t>
+      </w:r>
+      <w:r>
+        <w:t xml:space="preserve">speed. Going through the process of advertising a job position, interviewing, and the remainder of the hiring process can be cumbersome and lengthy. </w:t>
       </w:r>
       <w:r>
         <w:t>By outsourcing it, an organization may be able eliminate this process, and hence have a web s</w:t>
@@ -69,7 +98,13 @@
         <w:t xml:space="preserve">Perhaps another advantage is that of mitigating the risk of employee turnover. </w:t>
       </w:r>
       <w:r>
-        <w:t>An outside organization specializing in web design and maintenance can better manage this through required documentation ensuring that employee turnover will not result in instability.</w:t>
+        <w:t xml:space="preserve">An outside organization specializing in web design </w:t>
+      </w:r>
+      <w:r>
+        <w:t xml:space="preserve">development </w:t>
+      </w:r>
+      <w:r>
+        <w:t>and maintenance can better manage this through required documentation ensuring that employee turnover will not result in instability.</w:t>
       </w:r>
     </w:p>
     <w:p>
@@ -126,13 +161,16 @@
         <w:t xml:space="preserve"> </w:t>
       </w:r>
       <w:r>
-        <w:t>Proprietary information is often stored in databases</w:t>
-      </w:r>
-      <w:r>
-        <w:t xml:space="preserve"> (e.g., trade secrets)</w:t>
-      </w:r>
-      <w:r>
-        <w:t xml:space="preserve">. </w:t>
+        <w:t xml:space="preserve">Proprietary information </w:t>
+      </w:r>
+      <w:r>
+        <w:t xml:space="preserve">such as trade secrets </w:t>
+      </w:r>
+      <w:r>
+        <w:t>is</w:t>
+      </w:r>
+      <w:r>
+        <w:t xml:space="preserve"> often stored in databases. </w:t>
       </w:r>
       <w:r>
         <w:t xml:space="preserve">The money </w:t>
@@ -204,10 +242,9 @@
       <w:r>
         <w:t>pharmaceutical companies) to manage their own team of software and website developers.</w:t>
       </w:r>
-      <w:bookmarkStart w:id="0" w:name="_GoBack"/>
-      <w:bookmarkEnd w:id="0"/>
     </w:p>
     <w:sectPr>
+      <w:headerReference w:type="default" r:id="rId7"/>
       <w:pgSz w:w="12240" w:h="15840"/>
       <w:pgMar w:top="1440" w:right="1800" w:bottom="1440" w:left="1800" w:header="720" w:footer="720" w:gutter="0"/>
       <w:cols w:space="720"/>
@@ -215,6 +252,69 @@
     </w:sectPr>
   </w:body>
 </w:document>
+</file>
+
+<file path=word/endnotes.xml><?xml version="1.0" encoding="utf-8"?>
+<w:endnotes xmlns:wpc="http://schemas.microsoft.com/office/word/2010/wordprocessingCanvas" xmlns:mo="http://schemas.microsoft.com/office/mac/office/2008/main" xmlns:mc="http://schemas.openxmlformats.org/markup-compatibility/2006" xmlns:mv="urn:schemas-microsoft-com:mac:vml" xmlns:o="urn:schemas-microsoft-com:office:office" xmlns:r="http://schemas.openxmlformats.org/officeDocument/2006/relationships" xmlns:m="http://schemas.openxmlformats.org/officeDocument/2006/math" xmlns:v="urn:schemas-microsoft-com:vml" xmlns:wp14="http://schemas.microsoft.com/office/word/2010/wordprocessingDrawing" xmlns:wp="http://schemas.openxmlformats.org/drawingml/2006/wordprocessingDrawing" xmlns:w10="urn:schemas-microsoft-com:office:word" xmlns:w="http://schemas.openxmlformats.org/wordprocessingml/2006/main" xmlns:w14="http://schemas.microsoft.com/office/word/2010/wordml" xmlns:wpg="http://schemas.microsoft.com/office/word/2010/wordprocessingGroup" xmlns:wpi="http://schemas.microsoft.com/office/word/2010/wordprocessingInk" xmlns:wne="http://schemas.microsoft.com/office/word/2006/wordml" xmlns:wps="http://schemas.microsoft.com/office/word/2010/wordprocessingShape" mc:Ignorable="w14 wp14">
+  <w:endnote w:type="separator" w:id="-1">
+    <w:p>
+      <w:r>
+        <w:separator/>
+      </w:r>
+    </w:p>
+  </w:endnote>
+  <w:endnote w:type="continuationSeparator" w:id="0">
+    <w:p>
+      <w:r>
+        <w:continuationSeparator/>
+      </w:r>
+    </w:p>
+  </w:endnote>
+</w:endnotes>
+</file>
+
+<file path=word/footnotes.xml><?xml version="1.0" encoding="utf-8"?>
+<w:footnotes xmlns:wpc="http://schemas.microsoft.com/office/word/2010/wordprocessingCanvas" xmlns:mo="http://schemas.microsoft.com/office/mac/office/2008/main" xmlns:mc="http://schemas.openxmlformats.org/markup-compatibility/2006" xmlns:mv="urn:schemas-microsoft-com:mac:vml" xmlns:o="urn:schemas-microsoft-com:office:office" xmlns:r="http://schemas.openxmlformats.org/officeDocument/2006/relationships" xmlns:m="http://schemas.openxmlformats.org/officeDocument/2006/math" xmlns:v="urn:schemas-microsoft-com:vml" xmlns:wp14="http://schemas.microsoft.com/office/word/2010/wordprocessingDrawing" xmlns:wp="http://schemas.openxmlformats.org/drawingml/2006/wordprocessingDrawing" xmlns:w10="urn:schemas-microsoft-com:office:word" xmlns:w="http://schemas.openxmlformats.org/wordprocessingml/2006/main" xmlns:w14="http://schemas.microsoft.com/office/word/2010/wordml" xmlns:wpg="http://schemas.microsoft.com/office/word/2010/wordprocessingGroup" xmlns:wpi="http://schemas.microsoft.com/office/word/2010/wordprocessingInk" xmlns:wne="http://schemas.microsoft.com/office/word/2006/wordml" xmlns:wps="http://schemas.microsoft.com/office/word/2010/wordprocessingShape" mc:Ignorable="w14 wp14">
+  <w:footnote w:type="separator" w:id="-1">
+    <w:p>
+      <w:r>
+        <w:separator/>
+      </w:r>
+    </w:p>
+  </w:footnote>
+  <w:footnote w:type="continuationSeparator" w:id="0">
+    <w:p>
+      <w:r>
+        <w:continuationSeparator/>
+      </w:r>
+    </w:p>
+  </w:footnote>
+</w:footnotes>
+</file>
+
+<file path=word/header1.xml><?xml version="1.0" encoding="utf-8"?>
+<w:hdr xmlns:wpc="http://schemas.microsoft.com/office/word/2010/wordprocessingCanvas" xmlns:mo="http://schemas.microsoft.com/office/mac/office/2008/main" xmlns:mc="http://schemas.openxmlformats.org/markup-compatibility/2006" xmlns:mv="urn:schemas-microsoft-com:mac:vml" xmlns:o="urn:schemas-microsoft-com:office:office" xmlns:r="http://schemas.openxmlformats.org/officeDocument/2006/relationships" xmlns:m="http://schemas.openxmlformats.org/officeDocument/2006/math" xmlns:v="urn:schemas-microsoft-com:vml" xmlns:wp14="http://schemas.microsoft.com/office/word/2010/wordprocessingDrawing" xmlns:wp="http://schemas.openxmlformats.org/drawingml/2006/wordprocessingDrawing" xmlns:w10="urn:schemas-microsoft-com:office:word" xmlns:w="http://schemas.openxmlformats.org/wordprocessingml/2006/main" xmlns:w14="http://schemas.microsoft.com/office/word/2010/wordml" xmlns:wpg="http://schemas.microsoft.com/office/word/2010/wordprocessingGroup" xmlns:wpi="http://schemas.microsoft.com/office/word/2010/wordprocessingInk" xmlns:wne="http://schemas.microsoft.com/office/word/2006/wordml" xmlns:wps="http://schemas.microsoft.com/office/word/2010/wordprocessingShape" mc:Ignorable="w14 wp14">
+  <w:p>
+    <w:pPr>
+      <w:pStyle w:val="Header"/>
+    </w:pPr>
+    <w:r>
+      <w:t xml:space="preserve">Emanuel </w:t>
+    </w:r>
+    <w:proofErr w:type="spellStart"/>
+    <w:r>
+      <w:t>Langit</w:t>
+    </w:r>
+    <w:proofErr w:type="spellEnd"/>
+    <w:r>
+      <w:tab/>
+    </w:r>
+    <w:r>
+      <w:tab/>
+      <w:t>Week 6 DQ1</w:t>
+    </w:r>
+  </w:p>
+</w:hdr>
 </file>
 
 <file path=word/styles.xml><?xml version="1.0" encoding="utf-8"?>
@@ -399,6 +499,48 @@
     <w:uiPriority w:val="99"/>
     <w:semiHidden/>
     <w:unhideWhenUsed/>
+  </w:style>
+  <w:style w:type="paragraph" w:styleId="Header">
+    <w:name w:val="header"/>
+    <w:basedOn w:val="Normal"/>
+    <w:link w:val="HeaderChar"/>
+    <w:uiPriority w:val="99"/>
+    <w:unhideWhenUsed/>
+    <w:rsid w:val="00A965E7"/>
+    <w:pPr>
+      <w:tabs>
+        <w:tab w:val="center" w:pos="4320"/>
+        <w:tab w:val="right" w:pos="8640"/>
+      </w:tabs>
+    </w:pPr>
+  </w:style>
+  <w:style w:type="character" w:customStyle="1" w:styleId="HeaderChar">
+    <w:name w:val="Header Char"/>
+    <w:basedOn w:val="DefaultParagraphFont"/>
+    <w:link w:val="Header"/>
+    <w:uiPriority w:val="99"/>
+    <w:rsid w:val="00A965E7"/>
+  </w:style>
+  <w:style w:type="paragraph" w:styleId="Footer">
+    <w:name w:val="footer"/>
+    <w:basedOn w:val="Normal"/>
+    <w:link w:val="FooterChar"/>
+    <w:uiPriority w:val="99"/>
+    <w:unhideWhenUsed/>
+    <w:rsid w:val="00A965E7"/>
+    <w:pPr>
+      <w:tabs>
+        <w:tab w:val="center" w:pos="4320"/>
+        <w:tab w:val="right" w:pos="8640"/>
+      </w:tabs>
+    </w:pPr>
+  </w:style>
+  <w:style w:type="character" w:customStyle="1" w:styleId="FooterChar">
+    <w:name w:val="Footer Char"/>
+    <w:basedOn w:val="DefaultParagraphFont"/>
+    <w:link w:val="Footer"/>
+    <w:uiPriority w:val="99"/>
+    <w:rsid w:val="00A965E7"/>
   </w:style>
 </w:styles>
 </file>
@@ -585,6 +727,48 @@
     <w:uiPriority w:val="99"/>
     <w:semiHidden/>
     <w:unhideWhenUsed/>
+  </w:style>
+  <w:style w:type="paragraph" w:styleId="Header">
+    <w:name w:val="header"/>
+    <w:basedOn w:val="Normal"/>
+    <w:link w:val="HeaderChar"/>
+    <w:uiPriority w:val="99"/>
+    <w:unhideWhenUsed/>
+    <w:rsid w:val="00A965E7"/>
+    <w:pPr>
+      <w:tabs>
+        <w:tab w:val="center" w:pos="4320"/>
+        <w:tab w:val="right" w:pos="8640"/>
+      </w:tabs>
+    </w:pPr>
+  </w:style>
+  <w:style w:type="character" w:customStyle="1" w:styleId="HeaderChar">
+    <w:name w:val="Header Char"/>
+    <w:basedOn w:val="DefaultParagraphFont"/>
+    <w:link w:val="Header"/>
+    <w:uiPriority w:val="99"/>
+    <w:rsid w:val="00A965E7"/>
+  </w:style>
+  <w:style w:type="paragraph" w:styleId="Footer">
+    <w:name w:val="footer"/>
+    <w:basedOn w:val="Normal"/>
+    <w:link w:val="FooterChar"/>
+    <w:uiPriority w:val="99"/>
+    <w:unhideWhenUsed/>
+    <w:rsid w:val="00A965E7"/>
+    <w:pPr>
+      <w:tabs>
+        <w:tab w:val="center" w:pos="4320"/>
+        <w:tab w:val="right" w:pos="8640"/>
+      </w:tabs>
+    </w:pPr>
+  </w:style>
+  <w:style w:type="character" w:customStyle="1" w:styleId="FooterChar">
+    <w:name w:val="Footer Char"/>
+    <w:basedOn w:val="DefaultParagraphFont"/>
+    <w:link w:val="Footer"/>
+    <w:uiPriority w:val="99"/>
+    <w:rsid w:val="00A965E7"/>
   </w:style>
 </w:styles>
 </file>

</xml_diff>